<commit_message>
VOO/AOO requrements/variables added to Part1
</commit_message>
<xml_diff>
--- a/docs/AOO_VOO requirements.docx
+++ b/docs/AOO_VOO requirements.docx
@@ -80,7 +80,7 @@
     <w:tbl>
       <w:tblPr>
         <w:tblStyle w:val="a"/>
-        <w:tblW w:w="9029" w:type="dxa"/>
+        <w:tblW w:w="7223" w:type="dxa"/>
         <w:tblBorders>
           <w:top w:val="single" w:sz="8" w:space="0" w:color="000000"/>
           <w:left w:val="single" w:sz="8" w:space="0" w:color="000000"/>
@@ -97,7 +97,6 @@
         <w:gridCol w:w="1806"/>
         <w:gridCol w:w="1806"/>
         <w:gridCol w:w="1806"/>
-        <w:gridCol w:w="1806"/>
       </w:tblGrid>
       <w:tr>
         <w:tc>
@@ -130,7 +129,7 @@
         </w:tc>
         <w:tc>
           <w:tcPr>
-            <w:tcW w:w="1805" w:type="dxa"/>
+            <w:tcW w:w="1806" w:type="dxa"/>
             <w:shd w:val="clear" w:color="auto" w:fill="auto"/>
             <w:tcMar>
               <w:top w:w="100" w:type="dxa"/>
@@ -166,7 +165,7 @@
         </w:tc>
         <w:tc>
           <w:tcPr>
-            <w:tcW w:w="1805" w:type="dxa"/>
+            <w:tcW w:w="1806" w:type="dxa"/>
             <w:shd w:val="clear" w:color="auto" w:fill="auto"/>
             <w:tcMar>
               <w:top w:w="100" w:type="dxa"/>
@@ -194,7 +193,7 @@
         </w:tc>
         <w:tc>
           <w:tcPr>
-            <w:tcW w:w="1805" w:type="dxa"/>
+            <w:tcW w:w="1806" w:type="dxa"/>
             <w:shd w:val="clear" w:color="auto" w:fill="auto"/>
             <w:tcMar>
               <w:top w:w="100" w:type="dxa"/>
@@ -216,10 +215,12 @@
               <w:spacing w:line="240" w:lineRule="auto"/>
             </w:pPr>
             <w:r>
-              <w:t>Spontaneous pulse resets timer</w:t>
-            </w:r>
-          </w:p>
-        </w:tc>
+              <w:t>Pace</w:t>
+            </w:r>
+          </w:p>
+        </w:tc>
+      </w:tr>
+      <w:tr>
         <w:tc>
           <w:tcPr>
             <w:tcW w:w="1805" w:type="dxa"/>
@@ -244,15 +245,13 @@
               <w:spacing w:line="240" w:lineRule="auto"/>
             </w:pPr>
             <w:r>
-              <w:t>Pace</w:t>
-            </w:r>
-          </w:p>
-        </w:tc>
-      </w:tr>
-      <w:tr>
-        <w:tc>
-          <w:tcPr>
-            <w:tcW w:w="1805" w:type="dxa"/>
+              <w:t>X</w:t>
+            </w:r>
+          </w:p>
+        </w:tc>
+        <w:tc>
+          <w:tcPr>
+            <w:tcW w:w="1806" w:type="dxa"/>
             <w:shd w:val="clear" w:color="auto" w:fill="auto"/>
             <w:tcMar>
               <w:top w:w="100" w:type="dxa"/>
@@ -280,7 +279,7 @@
         </w:tc>
         <w:tc>
           <w:tcPr>
-            <w:tcW w:w="1805" w:type="dxa"/>
+            <w:tcW w:w="1806" w:type="dxa"/>
             <w:shd w:val="clear" w:color="auto" w:fill="auto"/>
             <w:tcMar>
               <w:top w:w="100" w:type="dxa"/>
@@ -302,13 +301,13 @@
               <w:spacing w:line="240" w:lineRule="auto"/>
             </w:pPr>
             <w:r>
-              <w:t>X</w:t>
-            </w:r>
-          </w:p>
-        </w:tc>
-        <w:tc>
-          <w:tcPr>
-            <w:tcW w:w="1805" w:type="dxa"/>
+              <w:t>t&lt;URL</w:t>
+            </w:r>
+          </w:p>
+        </w:tc>
+        <w:tc>
+          <w:tcPr>
+            <w:tcW w:w="1806" w:type="dxa"/>
             <w:shd w:val="clear" w:color="auto" w:fill="auto"/>
             <w:tcMar>
               <w:top w:w="100" w:type="dxa"/>
@@ -330,10 +329,12 @@
               <w:spacing w:line="240" w:lineRule="auto"/>
             </w:pPr>
             <w:r>
-              <w:t>t&lt;URL</w:t>
-            </w:r>
-          </w:p>
-        </w:tc>
+              <w:t>False</w:t>
+            </w:r>
+          </w:p>
+        </w:tc>
+      </w:tr>
+      <w:tr>
         <w:tc>
           <w:tcPr>
             <w:tcW w:w="1805" w:type="dxa"/>
@@ -357,14 +358,19 @@
               </w:pBdr>
               <w:spacing w:line="240" w:lineRule="auto"/>
             </w:pPr>
-            <w:r>
-              <w:t>X</w:t>
-            </w:r>
-          </w:p>
-        </w:tc>
-        <w:tc>
-          <w:tcPr>
-            <w:tcW w:w="1805" w:type="dxa"/>
+            <w:proofErr w:type="gramStart"/>
+            <w:r>
+              <w:t>Sensed(</w:t>
+            </w:r>
+            <w:proofErr w:type="gramEnd"/>
+            <w:r>
+              <w:t>no sensing in AOO)</w:t>
+            </w:r>
+          </w:p>
+        </w:tc>
+        <w:tc>
+          <w:tcPr>
+            <w:tcW w:w="1806" w:type="dxa"/>
             <w:shd w:val="clear" w:color="auto" w:fill="auto"/>
             <w:tcMar>
               <w:top w:w="100" w:type="dxa"/>
@@ -386,15 +392,13 @@
               <w:spacing w:line="240" w:lineRule="auto"/>
             </w:pPr>
             <w:r>
-              <w:t>False</w:t>
-            </w:r>
-          </w:p>
-        </w:tc>
-      </w:tr>
-      <w:tr>
-        <w:tc>
-          <w:tcPr>
-            <w:tcW w:w="1805" w:type="dxa"/>
+              <w:t>X</w:t>
+            </w:r>
+          </w:p>
+        </w:tc>
+        <w:tc>
+          <w:tcPr>
+            <w:tcW w:w="1806" w:type="dxa"/>
             <w:shd w:val="clear" w:color="auto" w:fill="auto"/>
             <w:tcMar>
               <w:top w:w="100" w:type="dxa"/>
@@ -415,19 +419,14 @@
               </w:pBdr>
               <w:spacing w:line="240" w:lineRule="auto"/>
             </w:pPr>
-            <w:proofErr w:type="gramStart"/>
-            <w:r>
-              <w:t>Sensed(</w:t>
-            </w:r>
-            <w:proofErr w:type="gramEnd"/>
-            <w:r>
-              <w:t>no sensing in AOO)</w:t>
-            </w:r>
-          </w:p>
-        </w:tc>
-        <w:tc>
-          <w:tcPr>
-            <w:tcW w:w="1805" w:type="dxa"/>
+            <w:r>
+              <w:t>X</w:t>
+            </w:r>
+          </w:p>
+        </w:tc>
+        <w:tc>
+          <w:tcPr>
+            <w:tcW w:w="1806" w:type="dxa"/>
             <w:shd w:val="clear" w:color="auto" w:fill="auto"/>
             <w:tcMar>
               <w:top w:w="100" w:type="dxa"/>
@@ -453,9 +452,15 @@
             </w:r>
           </w:p>
         </w:tc>
+      </w:tr>
+      <w:tr>
+        <w:trPr>
+          <w:trHeight w:val="420"/>
+        </w:trPr>
         <w:tc>
           <w:tcPr>
             <w:tcW w:w="1805" w:type="dxa"/>
+            <w:vMerge w:val="restart"/>
             <w:shd w:val="clear" w:color="auto" w:fill="auto"/>
             <w:tcMar>
               <w:top w:w="100" w:type="dxa"/>
@@ -477,13 +482,14 @@
               <w:spacing w:line="240" w:lineRule="auto"/>
             </w:pPr>
             <w:r>
-              <w:t>X</w:t>
-            </w:r>
-          </w:p>
-        </w:tc>
-        <w:tc>
-          <w:tcPr>
-            <w:tcW w:w="1805" w:type="dxa"/>
+              <w:t>Paced</w:t>
+            </w:r>
+          </w:p>
+        </w:tc>
+        <w:tc>
+          <w:tcPr>
+            <w:tcW w:w="1806" w:type="dxa"/>
+            <w:vMerge w:val="restart"/>
             <w:shd w:val="clear" w:color="auto" w:fill="auto"/>
             <w:tcMar>
               <w:top w:w="100" w:type="dxa"/>
@@ -505,13 +511,19 @@
               <w:spacing w:line="240" w:lineRule="auto"/>
             </w:pPr>
             <w:r>
-              <w:t>X</w:t>
-            </w:r>
-          </w:p>
-        </w:tc>
-        <w:tc>
-          <w:tcPr>
-            <w:tcW w:w="1805" w:type="dxa"/>
+              <w:t>URL&lt;LP&lt;LRL</w:t>
+            </w:r>
+          </w:p>
+          <w:p>
+            <w:pPr>
+              <w:widowControl w:val="0"/>
+              <w:spacing w:line="240" w:lineRule="auto"/>
+            </w:pPr>
+          </w:p>
+        </w:tc>
+        <w:tc>
+          <w:tcPr>
+            <w:tcW w:w="1806" w:type="dxa"/>
             <w:shd w:val="clear" w:color="auto" w:fill="auto"/>
             <w:tcMar>
               <w:top w:w="100" w:type="dxa"/>
@@ -533,19 +545,13 @@
               <w:spacing w:line="240" w:lineRule="auto"/>
             </w:pPr>
             <w:r>
-              <w:t>X</w:t>
-            </w:r>
-          </w:p>
-        </w:tc>
-      </w:tr>
-      <w:tr>
-        <w:trPr>
-          <w:trHeight w:val="420"/>
-        </w:trPr>
-        <w:tc>
-          <w:tcPr>
-            <w:tcW w:w="1805" w:type="dxa"/>
-            <w:vMerge w:val="restart"/>
+              <w:t>t&lt;LRL</w:t>
+            </w:r>
+          </w:p>
+        </w:tc>
+        <w:tc>
+          <w:tcPr>
+            <w:tcW w:w="1806" w:type="dxa"/>
             <w:shd w:val="clear" w:color="auto" w:fill="auto"/>
             <w:tcMar>
               <w:top w:w="100" w:type="dxa"/>
@@ -567,14 +573,19 @@
               <w:spacing w:line="240" w:lineRule="auto"/>
             </w:pPr>
             <w:r>
-              <w:t>Paced</w:t>
-            </w:r>
-          </w:p>
-        </w:tc>
+              <w:t>False</w:t>
+            </w:r>
+          </w:p>
+        </w:tc>
+      </w:tr>
+      <w:tr>
+        <w:trPr>
+          <w:trHeight w:val="420"/>
+        </w:trPr>
         <w:tc>
           <w:tcPr>
             <w:tcW w:w="1805" w:type="dxa"/>
-            <w:vMerge w:val="restart"/>
+            <w:vMerge/>
             <w:shd w:val="clear" w:color="auto" w:fill="auto"/>
             <w:tcMar>
               <w:top w:w="100" w:type="dxa"/>
@@ -595,20 +606,12 @@
               </w:pBdr>
               <w:spacing w:line="240" w:lineRule="auto"/>
             </w:pPr>
-            <w:r>
-              <w:t>URL&lt;LP&lt;LRL</w:t>
-            </w:r>
-          </w:p>
-          <w:p>
-            <w:pPr>
-              <w:widowControl w:val="0"/>
-              <w:spacing w:line="240" w:lineRule="auto"/>
-            </w:pPr>
-          </w:p>
-        </w:tc>
-        <w:tc>
-          <w:tcPr>
-            <w:tcW w:w="1805" w:type="dxa"/>
+          </w:p>
+        </w:tc>
+        <w:tc>
+          <w:tcPr>
+            <w:tcW w:w="1806" w:type="dxa"/>
+            <w:vMerge/>
             <w:shd w:val="clear" w:color="auto" w:fill="auto"/>
             <w:tcMar>
               <w:top w:w="100" w:type="dxa"/>
@@ -629,14 +632,11 @@
               </w:pBdr>
               <w:spacing w:line="240" w:lineRule="auto"/>
             </w:pPr>
-            <w:r>
-              <w:t>t&lt;LRL</w:t>
-            </w:r>
-          </w:p>
-        </w:tc>
-        <w:tc>
-          <w:tcPr>
-            <w:tcW w:w="1805" w:type="dxa"/>
+          </w:p>
+        </w:tc>
+        <w:tc>
+          <w:tcPr>
+            <w:tcW w:w="1806" w:type="dxa"/>
             <w:shd w:val="clear" w:color="auto" w:fill="auto"/>
             <w:tcMar>
               <w:top w:w="100" w:type="dxa"/>
@@ -658,154 +658,13 @@
               <w:spacing w:line="240" w:lineRule="auto"/>
             </w:pPr>
             <w:r>
-              <w:t>X</w:t>
-            </w:r>
-          </w:p>
-        </w:tc>
-        <w:tc>
-          <w:tcPr>
-            <w:tcW w:w="1805" w:type="dxa"/>
-            <w:shd w:val="clear" w:color="auto" w:fill="auto"/>
-            <w:tcMar>
-              <w:top w:w="100" w:type="dxa"/>
-              <w:left w:w="100" w:type="dxa"/>
-              <w:bottom w:w="100" w:type="dxa"/>
-              <w:right w:w="100" w:type="dxa"/>
-            </w:tcMar>
-          </w:tcPr>
-          <w:p>
-            <w:pPr>
-              <w:widowControl w:val="0"/>
-              <w:pBdr>
-                <w:top w:val="nil"/>
-                <w:left w:val="nil"/>
-                <w:bottom w:val="nil"/>
-                <w:right w:val="nil"/>
-                <w:between w:val="nil"/>
-              </w:pBdr>
-              <w:spacing w:line="240" w:lineRule="auto"/>
-            </w:pPr>
-            <w:r>
-              <w:t>False</w:t>
-            </w:r>
-          </w:p>
-        </w:tc>
-      </w:tr>
-      <w:tr>
-        <w:trPr>
-          <w:trHeight w:val="420"/>
-        </w:trPr>
-        <w:tc>
-          <w:tcPr>
-            <w:tcW w:w="1805" w:type="dxa"/>
-            <w:vMerge/>
-            <w:shd w:val="clear" w:color="auto" w:fill="auto"/>
-            <w:tcMar>
-              <w:top w:w="100" w:type="dxa"/>
-              <w:left w:w="100" w:type="dxa"/>
-              <w:bottom w:w="100" w:type="dxa"/>
-              <w:right w:w="100" w:type="dxa"/>
-            </w:tcMar>
-          </w:tcPr>
-          <w:p>
-            <w:pPr>
-              <w:widowControl w:val="0"/>
-              <w:pBdr>
-                <w:top w:val="nil"/>
-                <w:left w:val="nil"/>
-                <w:bottom w:val="nil"/>
-                <w:right w:val="nil"/>
-                <w:between w:val="nil"/>
-              </w:pBdr>
-              <w:spacing w:line="240" w:lineRule="auto"/>
-            </w:pPr>
-          </w:p>
-        </w:tc>
-        <w:tc>
-          <w:tcPr>
-            <w:tcW w:w="1805" w:type="dxa"/>
-            <w:vMerge/>
-            <w:shd w:val="clear" w:color="auto" w:fill="auto"/>
-            <w:tcMar>
-              <w:top w:w="100" w:type="dxa"/>
-              <w:left w:w="100" w:type="dxa"/>
-              <w:bottom w:w="100" w:type="dxa"/>
-              <w:right w:w="100" w:type="dxa"/>
-            </w:tcMar>
-          </w:tcPr>
-          <w:p>
-            <w:pPr>
-              <w:widowControl w:val="0"/>
-              <w:pBdr>
-                <w:top w:val="nil"/>
-                <w:left w:val="nil"/>
-                <w:bottom w:val="nil"/>
-                <w:right w:val="nil"/>
-                <w:between w:val="nil"/>
-              </w:pBdr>
-              <w:spacing w:line="240" w:lineRule="auto"/>
-            </w:pPr>
-          </w:p>
-        </w:tc>
-        <w:tc>
-          <w:tcPr>
-            <w:tcW w:w="1805" w:type="dxa"/>
-            <w:shd w:val="clear" w:color="auto" w:fill="auto"/>
-            <w:tcMar>
-              <w:top w:w="100" w:type="dxa"/>
-              <w:left w:w="100" w:type="dxa"/>
-              <w:bottom w:w="100" w:type="dxa"/>
-              <w:right w:w="100" w:type="dxa"/>
-            </w:tcMar>
-          </w:tcPr>
-          <w:p>
-            <w:pPr>
-              <w:widowControl w:val="0"/>
-              <w:pBdr>
-                <w:top w:val="nil"/>
-                <w:left w:val="nil"/>
-                <w:bottom w:val="nil"/>
-                <w:right w:val="nil"/>
-                <w:between w:val="nil"/>
-              </w:pBdr>
-              <w:spacing w:line="240" w:lineRule="auto"/>
-            </w:pPr>
-            <w:r>
               <w:t>t=LRL</w:t>
             </w:r>
           </w:p>
         </w:tc>
         <w:tc>
           <w:tcPr>
-            <w:tcW w:w="1805" w:type="dxa"/>
-            <w:shd w:val="clear" w:color="auto" w:fill="auto"/>
-            <w:tcMar>
-              <w:top w:w="100" w:type="dxa"/>
-              <w:left w:w="100" w:type="dxa"/>
-              <w:bottom w:w="100" w:type="dxa"/>
-              <w:right w:w="100" w:type="dxa"/>
-            </w:tcMar>
-          </w:tcPr>
-          <w:p>
-            <w:pPr>
-              <w:widowControl w:val="0"/>
-              <w:pBdr>
-                <w:top w:val="nil"/>
-                <w:left w:val="nil"/>
-                <w:bottom w:val="nil"/>
-                <w:right w:val="nil"/>
-                <w:between w:val="nil"/>
-              </w:pBdr>
-              <w:spacing w:line="240" w:lineRule="auto"/>
-            </w:pPr>
-            <w:r>
-              <w:t>X</w:t>
-            </w:r>
-          </w:p>
-        </w:tc>
-        <w:tc>
-          <w:tcPr>
-            <w:tcW w:w="1805" w:type="dxa"/>
+            <w:tcW w:w="1806" w:type="dxa"/>
             <w:shd w:val="clear" w:color="auto" w:fill="auto"/>
             <w:tcMar>
               <w:top w:w="100" w:type="dxa"/>
@@ -853,7 +712,7 @@
     <w:tbl>
       <w:tblPr>
         <w:tblStyle w:val="a0"/>
-        <w:tblW w:w="9029" w:type="dxa"/>
+        <w:tblW w:w="7223" w:type="dxa"/>
         <w:tblBorders>
           <w:top w:val="single" w:sz="8" w:space="0" w:color="000000"/>
           <w:left w:val="single" w:sz="8" w:space="0" w:color="000000"/>
@@ -870,7 +729,6 @@
         <w:gridCol w:w="1806"/>
         <w:gridCol w:w="1806"/>
         <w:gridCol w:w="1806"/>
-        <w:gridCol w:w="1806"/>
       </w:tblGrid>
       <w:tr>
         <w:tc>
@@ -896,7 +754,7 @@
         </w:tc>
         <w:tc>
           <w:tcPr>
-            <w:tcW w:w="1805" w:type="dxa"/>
+            <w:tcW w:w="1806" w:type="dxa"/>
             <w:shd w:val="clear" w:color="auto" w:fill="auto"/>
             <w:tcMar>
               <w:top w:w="100" w:type="dxa"/>
@@ -925,7 +783,7 @@
         </w:tc>
         <w:tc>
           <w:tcPr>
-            <w:tcW w:w="1805" w:type="dxa"/>
+            <w:tcW w:w="1806" w:type="dxa"/>
             <w:shd w:val="clear" w:color="auto" w:fill="auto"/>
             <w:tcMar>
               <w:top w:w="100" w:type="dxa"/>
@@ -946,28 +804,7 @@
         </w:tc>
         <w:tc>
           <w:tcPr>
-            <w:tcW w:w="1805" w:type="dxa"/>
-            <w:shd w:val="clear" w:color="auto" w:fill="auto"/>
-            <w:tcMar>
-              <w:top w:w="100" w:type="dxa"/>
-              <w:left w:w="100" w:type="dxa"/>
-              <w:bottom w:w="100" w:type="dxa"/>
-              <w:right w:w="100" w:type="dxa"/>
-            </w:tcMar>
-          </w:tcPr>
-          <w:p>
-            <w:pPr>
-              <w:widowControl w:val="0"/>
-              <w:spacing w:line="240" w:lineRule="auto"/>
-            </w:pPr>
-            <w:r>
-              <w:t>Spontaneous pulse resets timer</w:t>
-            </w:r>
-          </w:p>
-        </w:tc>
-        <w:tc>
-          <w:tcPr>
-            <w:tcW w:w="1805" w:type="dxa"/>
+            <w:tcW w:w="1806" w:type="dxa"/>
             <w:shd w:val="clear" w:color="auto" w:fill="auto"/>
             <w:tcMar>
               <w:top w:w="100" w:type="dxa"/>
@@ -1011,7 +848,7 @@
         </w:tc>
         <w:tc>
           <w:tcPr>
-            <w:tcW w:w="1805" w:type="dxa"/>
+            <w:tcW w:w="1806" w:type="dxa"/>
             <w:shd w:val="clear" w:color="auto" w:fill="auto"/>
             <w:tcMar>
               <w:top w:w="100" w:type="dxa"/>
@@ -1032,7 +869,7 @@
         </w:tc>
         <w:tc>
           <w:tcPr>
-            <w:tcW w:w="1805" w:type="dxa"/>
+            <w:tcW w:w="1806" w:type="dxa"/>
             <w:shd w:val="clear" w:color="auto" w:fill="auto"/>
             <w:tcMar>
               <w:top w:w="100" w:type="dxa"/>
@@ -1053,28 +890,7 @@
         </w:tc>
         <w:tc>
           <w:tcPr>
-            <w:tcW w:w="1805" w:type="dxa"/>
-            <w:shd w:val="clear" w:color="auto" w:fill="auto"/>
-            <w:tcMar>
-              <w:top w:w="100" w:type="dxa"/>
-              <w:left w:w="100" w:type="dxa"/>
-              <w:bottom w:w="100" w:type="dxa"/>
-              <w:right w:w="100" w:type="dxa"/>
-            </w:tcMar>
-          </w:tcPr>
-          <w:p>
-            <w:pPr>
-              <w:widowControl w:val="0"/>
-              <w:spacing w:line="240" w:lineRule="auto"/>
-            </w:pPr>
-            <w:r>
-              <w:t>X</w:t>
-            </w:r>
-          </w:p>
-        </w:tc>
-        <w:tc>
-          <w:tcPr>
-            <w:tcW w:w="1805" w:type="dxa"/>
+            <w:tcW w:w="1806" w:type="dxa"/>
             <w:shd w:val="clear" w:color="auto" w:fill="auto"/>
             <w:tcMar>
               <w:top w:w="100" w:type="dxa"/>
@@ -1111,19 +927,14 @@
               <w:widowControl w:val="0"/>
               <w:spacing w:line="240" w:lineRule="auto"/>
             </w:pPr>
-            <w:proofErr w:type="gramStart"/>
-            <w:r>
-              <w:t>Sensed(</w:t>
-            </w:r>
-            <w:proofErr w:type="gramEnd"/>
-            <w:r>
-              <w:t>no sensing in VOO)</w:t>
-            </w:r>
-          </w:p>
-        </w:tc>
-        <w:tc>
-          <w:tcPr>
-            <w:tcW w:w="1805" w:type="dxa"/>
+            <w:r>
+              <w:t>Sensed (no sensing in VOO)</w:t>
+            </w:r>
+          </w:p>
+        </w:tc>
+        <w:tc>
+          <w:tcPr>
+            <w:tcW w:w="1806" w:type="dxa"/>
             <w:shd w:val="clear" w:color="auto" w:fill="auto"/>
             <w:tcMar>
               <w:top w:w="100" w:type="dxa"/>
@@ -1144,7 +955,7 @@
         </w:tc>
         <w:tc>
           <w:tcPr>
-            <w:tcW w:w="1805" w:type="dxa"/>
+            <w:tcW w:w="1806" w:type="dxa"/>
             <w:shd w:val="clear" w:color="auto" w:fill="auto"/>
             <w:tcMar>
               <w:top w:w="100" w:type="dxa"/>
@@ -1165,28 +976,7 @@
         </w:tc>
         <w:tc>
           <w:tcPr>
-            <w:tcW w:w="1805" w:type="dxa"/>
-            <w:shd w:val="clear" w:color="auto" w:fill="auto"/>
-            <w:tcMar>
-              <w:top w:w="100" w:type="dxa"/>
-              <w:left w:w="100" w:type="dxa"/>
-              <w:bottom w:w="100" w:type="dxa"/>
-              <w:right w:w="100" w:type="dxa"/>
-            </w:tcMar>
-          </w:tcPr>
-          <w:p>
-            <w:pPr>
-              <w:widowControl w:val="0"/>
-              <w:spacing w:line="240" w:lineRule="auto"/>
-            </w:pPr>
-            <w:r>
-              <w:t>X</w:t>
-            </w:r>
-          </w:p>
-        </w:tc>
-        <w:tc>
-          <w:tcPr>
-            <w:tcW w:w="1805" w:type="dxa"/>
+            <w:tcW w:w="1806" w:type="dxa"/>
             <w:shd w:val="clear" w:color="auto" w:fill="auto"/>
             <w:tcMar>
               <w:top w:w="100" w:type="dxa"/>
@@ -1234,7 +1024,7 @@
         </w:tc>
         <w:tc>
           <w:tcPr>
-            <w:tcW w:w="1805" w:type="dxa"/>
+            <w:tcW w:w="1806" w:type="dxa"/>
             <w:vMerge w:val="restart"/>
             <w:shd w:val="clear" w:color="auto" w:fill="auto"/>
             <w:tcMar>
@@ -1256,7 +1046,7 @@
         </w:tc>
         <w:tc>
           <w:tcPr>
-            <w:tcW w:w="1805" w:type="dxa"/>
+            <w:tcW w:w="1806" w:type="dxa"/>
             <w:shd w:val="clear" w:color="auto" w:fill="auto"/>
             <w:tcMar>
               <w:top w:w="100" w:type="dxa"/>
@@ -1277,28 +1067,7 @@
         </w:tc>
         <w:tc>
           <w:tcPr>
-            <w:tcW w:w="1805" w:type="dxa"/>
-            <w:shd w:val="clear" w:color="auto" w:fill="auto"/>
-            <w:tcMar>
-              <w:top w:w="100" w:type="dxa"/>
-              <w:left w:w="100" w:type="dxa"/>
-              <w:bottom w:w="100" w:type="dxa"/>
-              <w:right w:w="100" w:type="dxa"/>
-            </w:tcMar>
-          </w:tcPr>
-          <w:p>
-            <w:pPr>
-              <w:widowControl w:val="0"/>
-              <w:spacing w:line="240" w:lineRule="auto"/>
-            </w:pPr>
-            <w:r>
-              <w:t>X</w:t>
-            </w:r>
-          </w:p>
-        </w:tc>
-        <w:tc>
-          <w:tcPr>
-            <w:tcW w:w="1805" w:type="dxa"/>
+            <w:tcW w:w="1806" w:type="dxa"/>
             <w:shd w:val="clear" w:color="auto" w:fill="auto"/>
             <w:tcMar>
               <w:top w:w="100" w:type="dxa"/>
@@ -1343,7 +1112,7 @@
         </w:tc>
         <w:tc>
           <w:tcPr>
-            <w:tcW w:w="1805" w:type="dxa"/>
+            <w:tcW w:w="1806" w:type="dxa"/>
             <w:vMerge/>
             <w:shd w:val="clear" w:color="auto" w:fill="auto"/>
             <w:tcMar>
@@ -1362,7 +1131,7 @@
         </w:tc>
         <w:tc>
           <w:tcPr>
-            <w:tcW w:w="1805" w:type="dxa"/>
+            <w:tcW w:w="1806" w:type="dxa"/>
             <w:shd w:val="clear" w:color="auto" w:fill="auto"/>
             <w:tcMar>
               <w:top w:w="100" w:type="dxa"/>
@@ -1383,28 +1152,7 @@
         </w:tc>
         <w:tc>
           <w:tcPr>
-            <w:tcW w:w="1805" w:type="dxa"/>
-            <w:shd w:val="clear" w:color="auto" w:fill="auto"/>
-            <w:tcMar>
-              <w:top w:w="100" w:type="dxa"/>
-              <w:left w:w="100" w:type="dxa"/>
-              <w:bottom w:w="100" w:type="dxa"/>
-              <w:right w:w="100" w:type="dxa"/>
-            </w:tcMar>
-          </w:tcPr>
-          <w:p>
-            <w:pPr>
-              <w:widowControl w:val="0"/>
-              <w:spacing w:line="240" w:lineRule="auto"/>
-            </w:pPr>
-            <w:r>
-              <w:t>X</w:t>
-            </w:r>
-          </w:p>
-        </w:tc>
-        <w:tc>
-          <w:tcPr>
-            <w:tcW w:w="1805" w:type="dxa"/>
+            <w:tcW w:w="1806" w:type="dxa"/>
             <w:shd w:val="clear" w:color="auto" w:fill="auto"/>
             <w:tcMar>
               <w:top w:w="100" w:type="dxa"/>

</xml_diff>